<commit_message>
uploading gantt-diagramm/ 2x usecases
</commit_message>
<xml_diff>
--- a/PAP/get inventory.docx
+++ b/PAP/get inventory.docx
@@ -8,8 +8,6 @@
         <w:ind w:left="1440" w:hanging="1440"/>
         <w:jc w:val="right"/>
       </w:pPr>
-      <w:bookmarkStart w:id="0" w:name="_GoBack"/>
-      <w:bookmarkEnd w:id="0"/>
       <w:r>
         <w:t>TextVenturer</w:t>
       </w:r>
@@ -233,7 +231,61 @@
               <w:pStyle w:val="Tabletext"/>
             </w:pPr>
             <w:r>
-              <w:t>&lt;details&gt;</w:t>
+              <w:t>First Uploaded</w:t>
+            </w:r>
+          </w:p>
+        </w:tc>
+        <w:tc>
+          <w:tcPr>
+            <w:tcW w:w="2304" w:type="dxa"/>
+          </w:tcPr>
+          <w:p>
+            <w:pPr>
+              <w:pStyle w:val="Tabletext"/>
+            </w:pPr>
+            <w:r>
+              <w:t>André Schmitt</w:t>
+            </w:r>
+          </w:p>
+        </w:tc>
+      </w:tr>
+      <w:tr>
+        <w:tc>
+          <w:tcPr>
+            <w:tcW w:w="2304" w:type="dxa"/>
+          </w:tcPr>
+          <w:p>
+            <w:pPr>
+              <w:pStyle w:val="Tabletext"/>
+            </w:pPr>
+            <w:r>
+              <w:t>&lt;07/DEC/16&gt;</w:t>
+            </w:r>
+          </w:p>
+        </w:tc>
+        <w:tc>
+          <w:tcPr>
+            <w:tcW w:w="1152" w:type="dxa"/>
+          </w:tcPr>
+          <w:p>
+            <w:pPr>
+              <w:pStyle w:val="Tabletext"/>
+            </w:pPr>
+            <w:r>
+              <w:t>&lt;1.001&gt;</w:t>
+            </w:r>
+          </w:p>
+        </w:tc>
+        <w:tc>
+          <w:tcPr>
+            <w:tcW w:w="3744" w:type="dxa"/>
+          </w:tcPr>
+          <w:p>
+            <w:pPr>
+              <w:pStyle w:val="Tabletext"/>
+            </w:pPr>
+            <w:r>
+              <w:t>Correct some things</w:t>
             </w:r>
           </w:p>
         </w:tc>
@@ -335,48 +387,6 @@
           </w:p>
         </w:tc>
       </w:tr>
-      <w:tr>
-        <w:tc>
-          <w:tcPr>
-            <w:tcW w:w="2304" w:type="dxa"/>
-          </w:tcPr>
-          <w:p>
-            <w:pPr>
-              <w:pStyle w:val="Tabletext"/>
-            </w:pPr>
-          </w:p>
-        </w:tc>
-        <w:tc>
-          <w:tcPr>
-            <w:tcW w:w="1152" w:type="dxa"/>
-          </w:tcPr>
-          <w:p>
-            <w:pPr>
-              <w:pStyle w:val="Tabletext"/>
-            </w:pPr>
-          </w:p>
-        </w:tc>
-        <w:tc>
-          <w:tcPr>
-            <w:tcW w:w="3744" w:type="dxa"/>
-          </w:tcPr>
-          <w:p>
-            <w:pPr>
-              <w:pStyle w:val="Tabletext"/>
-            </w:pPr>
-          </w:p>
-        </w:tc>
-        <w:tc>
-          <w:tcPr>
-            <w:tcW w:w="2304" w:type="dxa"/>
-          </w:tcPr>
-          <w:p>
-            <w:pPr>
-              <w:pStyle w:val="Tabletext"/>
-            </w:pPr>
-          </w:p>
-        </w:tc>
-      </w:tr>
     </w:tbl>
     <w:p/>
     <w:p>
@@ -1191,62 +1201,74 @@
       <w:r>
         <w:br w:type="page"/>
       </w:r>
-      <w:fldSimple w:instr="title  \* Mergeformat ">
-        <w:r>
-          <w:t>Use-Case Specification: &lt;Use-Case Name&gt;</w:t>
-        </w:r>
-      </w:fldSimple>
-      <w:bookmarkStart w:id="1" w:name="_Toc423410237"/>
-      <w:bookmarkStart w:id="2" w:name="_Toc425054503"/>
+      <w:r>
+        <w:lastRenderedPageBreak/>
+        <w:fldChar w:fldCharType="begin"/>
+      </w:r>
+      <w:r>
+        <w:instrText xml:space="preserve">title  \* Mergeformat </w:instrText>
+      </w:r>
+      <w:r>
+        <w:fldChar w:fldCharType="separate"/>
+      </w:r>
+      <w:r>
+        <w:t xml:space="preserve">Use-Case Specification: </w:t>
+      </w:r>
+      <w:r>
+        <w:t>Get inventory</w:t>
+      </w:r>
+      <w:r>
+        <w:fldChar w:fldCharType="end"/>
+      </w:r>
+      <w:bookmarkStart w:id="0" w:name="_Toc423410237"/>
+      <w:bookmarkStart w:id="1" w:name="_Toc425054503"/>
       <w:r>
         <w:t xml:space="preserve"> </w:t>
       </w:r>
+      <w:bookmarkEnd w:id="0"/>
       <w:bookmarkEnd w:id="1"/>
+    </w:p>
+    <w:p>
+      <w:pPr>
+        <w:pStyle w:val="InfoBlue"/>
+      </w:pPr>
+    </w:p>
+    <w:p>
+      <w:pPr>
+        <w:pStyle w:val="berschrift1"/>
+      </w:pPr>
+      <w:bookmarkStart w:id="2" w:name="_Toc465848821"/>
+      <w:bookmarkStart w:id="3" w:name="_Toc423410238"/>
+      <w:bookmarkStart w:id="4" w:name="_Toc425054504"/>
+      <w:r>
+        <w:t>Use-Case Name</w:t>
+      </w:r>
       <w:bookmarkEnd w:id="2"/>
-    </w:p>
-    <w:p>
-      <w:pPr>
-        <w:pStyle w:val="InfoBlue"/>
-      </w:pPr>
-    </w:p>
-    <w:p>
-      <w:pPr>
-        <w:pStyle w:val="berschrift1"/>
-      </w:pPr>
-      <w:bookmarkStart w:id="3" w:name="_Toc465848821"/>
-      <w:bookmarkStart w:id="4" w:name="_Toc423410238"/>
-      <w:bookmarkStart w:id="5" w:name="_Toc425054504"/>
-      <w:r>
-        <w:t>Use-Case Name</w:t>
+      <w:r>
+        <w:t xml:space="preserve"> </w:t>
+      </w:r>
+    </w:p>
+    <w:p>
+      <w:pPr>
+        <w:pStyle w:val="berschrift2"/>
+      </w:pPr>
+      <w:bookmarkStart w:id="5" w:name="_Toc465848822"/>
+      <w:r>
+        <w:t>Brief Description</w:t>
       </w:r>
       <w:bookmarkEnd w:id="3"/>
-      <w:r>
-        <w:t xml:space="preserve"> </w:t>
-      </w:r>
-    </w:p>
-    <w:p>
-      <w:pPr>
-        <w:pStyle w:val="berschrift2"/>
-      </w:pPr>
-      <w:bookmarkStart w:id="6" w:name="_Toc465848822"/>
-      <w:r>
-        <w:t>Brief Description</w:t>
-      </w:r>
       <w:bookmarkEnd w:id="4"/>
       <w:bookmarkEnd w:id="5"/>
-      <w:bookmarkEnd w:id="6"/>
-    </w:p>
-    <w:p>
-      <w:r>
-        <w:t xml:space="preserve">This is our UC Diagram </w:t>
-      </w:r>
-      <w:proofErr w:type="spellStart"/>
-      <w:r>
-        <w:t>wich</w:t>
-      </w:r>
-      <w:proofErr w:type="spellEnd"/>
-      <w:r>
-        <w:t xml:space="preserve"> starts if you type in get inventory</w:t>
+    </w:p>
+    <w:p>
+      <w:r>
+        <w:t>This is our UC Diagram w</w:t>
+      </w:r>
+      <w:r>
+        <w:t>h</w:t>
+      </w:r>
+      <w:r>
+        <w:t>ich starts if you type in get inventory</w:t>
       </w:r>
     </w:p>
     <w:p>
@@ -1254,30 +1276,30 @@
         <w:pStyle w:val="berschrift1"/>
         <w:widowControl/>
       </w:pPr>
-      <w:bookmarkStart w:id="7" w:name="_Toc423410239"/>
-      <w:bookmarkStart w:id="8" w:name="_Toc425054505"/>
-      <w:bookmarkStart w:id="9" w:name="_Toc465848823"/>
+      <w:bookmarkStart w:id="6" w:name="_Toc423410239"/>
+      <w:bookmarkStart w:id="7" w:name="_Toc425054505"/>
+      <w:bookmarkStart w:id="8" w:name="_Toc465848823"/>
       <w:r>
         <w:t>Flow of Events</w:t>
       </w:r>
+      <w:bookmarkEnd w:id="6"/>
       <w:bookmarkEnd w:id="7"/>
       <w:bookmarkEnd w:id="8"/>
-      <w:bookmarkEnd w:id="9"/>
     </w:p>
     <w:p>
       <w:pPr>
         <w:pStyle w:val="berschrift2"/>
         <w:widowControl/>
       </w:pPr>
-      <w:bookmarkStart w:id="10" w:name="_Toc423410240"/>
-      <w:bookmarkStart w:id="11" w:name="_Toc425054506"/>
-      <w:bookmarkStart w:id="12" w:name="_Toc465848824"/>
+      <w:bookmarkStart w:id="9" w:name="_Toc423410240"/>
+      <w:bookmarkStart w:id="10" w:name="_Toc425054506"/>
+      <w:bookmarkStart w:id="11" w:name="_Toc465848824"/>
       <w:r>
         <w:t>Basic Flow</w:t>
       </w:r>
+      <w:bookmarkEnd w:id="9"/>
       <w:bookmarkEnd w:id="10"/>
       <w:bookmarkEnd w:id="11"/>
-      <w:bookmarkEnd w:id="12"/>
       <w:r>
         <w:t xml:space="preserve"> </w:t>
       </w:r>
@@ -1355,11 +1377,13 @@
             <v:path o:extrusionok="f" gradientshapeok="t" o:connecttype="rect"/>
             <o:lock v:ext="edit" aspectratio="t"/>
           </v:shapetype>
-          <v:shape id="_x0000_i1026" type="#_x0000_t75" style="width:394.1pt;height:314.55pt">
+          <v:shape id="_x0000_i1025" type="#_x0000_t75" style="width:394.5pt;height:314.25pt">
             <v:imagedata r:id="rId9" o:title="get inventorymockup"/>
           </v:shape>
         </w:pict>
       </w:r>
+      <w:bookmarkStart w:id="12" w:name="_GoBack"/>
+      <w:bookmarkEnd w:id="12"/>
     </w:p>
     <w:p>
       <w:pPr>
@@ -1596,11 +1620,21 @@
           <w:r>
             <w:fldChar w:fldCharType="end"/>
           </w:r>
-          <w:fldSimple w:instr=" DOCPROPERTY &quot;Company&quot;  \* MERGEFORMAT ">
-            <w:r>
-              <w:t>&lt;Company Name&gt;</w:t>
-            </w:r>
-          </w:fldSimple>
+          <w:r>
+            <w:fldChar w:fldCharType="begin"/>
+          </w:r>
+          <w:r>
+            <w:instrText xml:space="preserve"> DOCPROPERTY "Company"  \* MERGEFORMAT </w:instrText>
+          </w:r>
+          <w:r>
+            <w:fldChar w:fldCharType="separate"/>
+          </w:r>
+          <w:r>
+            <w:t>&lt;Company Name&gt;</w:t>
+          </w:r>
+          <w:r>
+            <w:fldChar w:fldCharType="end"/>
+          </w:r>
           <w:r>
             <w:t xml:space="preserve">, </w:t>
           </w:r>
@@ -1664,7 +1698,7 @@
               <w:rStyle w:val="Seitenzahl"/>
               <w:noProof/>
             </w:rPr>
-            <w:t>5</w:t>
+            <w:t>2</w:t>
           </w:r>
           <w:r>
             <w:rPr>
@@ -1828,7 +1862,13 @@
             <w:ind w:right="68"/>
           </w:pPr>
           <w:r>
-            <w:t xml:space="preserve">  Version:           &lt;1.0&gt;</w:t>
+            <w:t xml:space="preserve">  Version:           &lt;1.0</w:t>
+          </w:r>
+          <w:r>
+            <w:t>01</w:t>
+          </w:r>
+          <w:r>
+            <w:t>&gt;</w:t>
           </w:r>
         </w:p>
       </w:tc>

</xml_diff>